<commit_message>
cleanup of whiteboxing + addin export predictions to score csv + corrected analysis for exec summary
</commit_message>
<xml_diff>
--- a/Executive summary_v2.docx
+++ b/Executive summary_v2.docx
@@ -1,6 +1,6 @@
 
 <file path=word/document.xml><?xml version="1.0" encoding="utf-8"?>
-<w:document xmlns:wpc="http://schemas.microsoft.com/office/word/2010/wordprocessingCanvas" xmlns:cx="http://schemas.microsoft.com/office/drawing/2014/chartex" xmlns:cx1="http://schemas.microsoft.com/office/drawing/2015/9/8/chartex" xmlns:cx2="http://schemas.microsoft.com/office/drawing/2015/10/21/chartex" xmlns:cx3="http://schemas.microsoft.com/office/drawing/2016/5/9/chartex" xmlns:cx4="http://schemas.microsoft.com/office/drawing/2016/5/10/chartex" xmlns:cx5="http://schemas.microsoft.com/office/drawing/2016/5/11/chartex" xmlns:cx6="http://schemas.microsoft.com/office/drawing/2016/5/12/chartex" xmlns:cx7="http://schemas.microsoft.com/office/drawing/2016/5/13/chartex" xmlns:cx8="http://schemas.microsoft.com/office/drawing/2016/5/14/chartex" xmlns:mc="http://schemas.openxmlformats.org/markup-compatibility/2006" xmlns:aink="http://schemas.microsoft.com/office/drawing/2016/ink" xmlns:am3d="http://schemas.microsoft.com/office/drawing/2017/model3d" xmlns:o="urn:schemas-microsoft-com:office:office" xmlns:oel="http://schemas.microsoft.com/office/2019/extlst" xmlns:r="http://schemas.openxmlformats.org/officeDocument/2006/relationships" xmlns:m="http://schemas.openxmlformats.org/officeDocument/2006/math" xmlns:v="urn:schemas-microsoft-com:vml" xmlns:wp14="http://schemas.microsoft.com/office/word/2010/wordprocessingDrawing" xmlns:wp="http://schemas.openxmlformats.org/drawingml/2006/wordprocessingDrawing" xmlns:w10="urn:schemas-microsoft-com:office:word" xmlns:w="http://schemas.openxmlformats.org/wordprocessingml/2006/main" xmlns:w14="http://schemas.microsoft.com/office/word/2010/wordml" xmlns:w15="http://schemas.microsoft.com/office/word/2012/wordml" xmlns:w16cex="http://schemas.microsoft.com/office/word/2018/wordml/cex" xmlns:w16cid="http://schemas.microsoft.com/office/word/2016/wordml/cid" xmlns:w16="http://schemas.microsoft.com/office/word/2018/wordml" xmlns:w16sdtdh="http://schemas.microsoft.com/office/word/2020/wordml/sdtdatahash" xmlns:w16se="http://schemas.microsoft.com/office/word/2015/wordml/symex" xmlns:wpg="http://schemas.microsoft.com/office/word/2010/wordprocessingGroup" xmlns:wpi="http://schemas.microsoft.com/office/word/2010/wordprocessingInk" xmlns:wne="http://schemas.microsoft.com/office/word/2006/wordml" xmlns:wps="http://schemas.microsoft.com/office/word/2010/wordprocessingShape" mc:Ignorable="w14 w15 w16se w16cid w16 w16cex w16sdtdh wp14">
+<w:document xmlns:wpc="http://schemas.microsoft.com/office/word/2010/wordprocessingCanvas" xmlns:cx="http://schemas.microsoft.com/office/drawing/2014/chartex" xmlns:cx1="http://schemas.microsoft.com/office/drawing/2015/9/8/chartex" xmlns:cx2="http://schemas.microsoft.com/office/drawing/2015/10/21/chartex" xmlns:cx3="http://schemas.microsoft.com/office/drawing/2016/5/9/chartex" xmlns:cx4="http://schemas.microsoft.com/office/drawing/2016/5/10/chartex" xmlns:cx5="http://schemas.microsoft.com/office/drawing/2016/5/11/chartex" xmlns:cx6="http://schemas.microsoft.com/office/drawing/2016/5/12/chartex" xmlns:cx7="http://schemas.microsoft.com/office/drawing/2016/5/13/chartex" xmlns:cx8="http://schemas.microsoft.com/office/drawing/2016/5/14/chartex" xmlns:mc="http://schemas.openxmlformats.org/markup-compatibility/2006" xmlns:aink="http://schemas.microsoft.com/office/drawing/2016/ink" xmlns:am3d="http://schemas.microsoft.com/office/drawing/2017/model3d" xmlns:o="urn:schemas-microsoft-com:office:office" xmlns:oel="http://schemas.microsoft.com/office/2019/extlst" xmlns:r="http://schemas.openxmlformats.org/officeDocument/2006/relationships" xmlns:m="http://schemas.openxmlformats.org/officeDocument/2006/math" xmlns:v="urn:schemas-microsoft-com:vml" xmlns:wp14="http://schemas.microsoft.com/office/word/2010/wordprocessingDrawing" xmlns:wp="http://schemas.openxmlformats.org/drawingml/2006/wordprocessingDrawing" xmlns:w10="urn:schemas-microsoft-com:office:word" xmlns:w="http://schemas.openxmlformats.org/wordprocessingml/2006/main" xmlns:w14="http://schemas.microsoft.com/office/word/2010/wordml" xmlns:w15="http://schemas.microsoft.com/office/word/2012/wordml" xmlns:w16cex="http://schemas.microsoft.com/office/word/2018/wordml/cex" xmlns:w16cid="http://schemas.microsoft.com/office/word/2016/wordml/cid" xmlns:w16="http://schemas.microsoft.com/office/word/2018/wordml" xmlns:w16du="http://schemas.microsoft.com/office/word/2023/wordml/word16du" xmlns:w16sdtdh="http://schemas.microsoft.com/office/word/2020/wordml/sdtdatahash" xmlns:w16se="http://schemas.microsoft.com/office/word/2015/wordml/symex" xmlns:wpg="http://schemas.microsoft.com/office/word/2010/wordprocessingGroup" xmlns:wpi="http://schemas.microsoft.com/office/word/2010/wordprocessingInk" xmlns:wne="http://schemas.microsoft.com/office/word/2006/wordml" xmlns:wps="http://schemas.microsoft.com/office/word/2010/wordprocessingShape" mc:Ignorable="w14 w15 w16se w16cid w16 w16cex w16sdtdh w16du wp14">
   <w:body>
     <w:p>
       <w:pPr>
@@ -216,13 +216,56 @@
         <w:rPr>
           <w:lang w:val="en-US"/>
         </w:rPr>
-        <w:t xml:space="preserve">For a selection of 200 of the highest revenue generating guests, form the 500 applicants for next season, a total revenue of 466.000 US Dollar is predicted. A random selection 200 of applicants for next season form the 500 applicants is on average predicted to result in around </w:t>
-      </w:r>
-      <w:r>
-        <w:rPr>
-          <w:lang w:val="en-US"/>
-        </w:rPr>
-        <w:t xml:space="preserve">368.000 US Dollar. Using the algorithm we are predicted to potentially increase our revenue on the Russian guests for nearly 100.000 US Dollars. By using the algorithm to improve our applications screening process we can increase our revenue and better assess whether it is worth the risk to accept specific Russian applicants a guests. To prove the reliability of their approach the data scientists also selected 200 guests from the previous seasons and compared their predicted revenue for those guests with the actual revenue gained from those guests. With a total actual revenue of 304.000 US Dollars for those 200 guests, the algorithm was only off by 2000 US Dollars. </w:t>
+        <w:t>For a selection of 200 of the highest revenue generating guests, form the 500 applicants for next season, a total revenue of 4</w:t>
+      </w:r>
+      <w:r>
+        <w:rPr>
+          <w:lang w:val="en-US"/>
+        </w:rPr>
+        <w:t>27</w:t>
+      </w:r>
+      <w:r>
+        <w:rPr>
+          <w:lang w:val="en-US"/>
+        </w:rPr>
+        <w:t xml:space="preserve">.000 US Dollar is predicted. A random selection 200 of applicants for next season form the 500 applicants is on average predicted to result in around </w:t>
+      </w:r>
+      <w:r>
+        <w:rPr>
+          <w:lang w:val="en-US"/>
+        </w:rPr>
+        <w:t>3</w:t>
+      </w:r>
+      <w:r>
+        <w:rPr>
+          <w:lang w:val="en-US"/>
+        </w:rPr>
+        <w:t>46</w:t>
+      </w:r>
+      <w:r>
+        <w:rPr>
+          <w:lang w:val="en-US"/>
+        </w:rPr>
+        <w:t xml:space="preserve">.000 US Dollar. Using the algorithm we are predicted to potentially increase our revenue on the Russian guests for </w:t>
+      </w:r>
+      <w:r>
+        <w:rPr>
+          <w:lang w:val="en-US"/>
+        </w:rPr>
+        <w:t>around 80</w:t>
+      </w:r>
+      <w:r>
+        <w:rPr>
+          <w:lang w:val="en-US"/>
+        </w:rPr>
+        <w:t xml:space="preserve">.000 US Dollars. By using the algorithm to improve our applications screening process we can increase our revenue and better assess whether it is worth the risk to </w:t>
+      </w:r>
+      <w:r>
+        <w:rPr>
+          <w:color w:val="FF0000"/>
+          <w:lang w:val="en-US"/>
+        </w:rPr>
+        <w:t xml:space="preserve">accept specific Russian applicants a guests. To prove the reliability of their approach the data scientists also selected 200 guests from the previous seasons and compared their predicted revenue for those guests with the actual revenue gained from those guests. With a total actual revenue of 304.000 US Dollars for those 200 guests, the algorithm was only off by 2000 US Dollars. </w:t>
       </w:r>
     </w:p>
     <w:p>
@@ -255,7 +298,7 @@
 </file>
 
 <file path=word/styles.xml><?xml version="1.0" encoding="utf-8"?>
-<w:styles xmlns:mc="http://schemas.openxmlformats.org/markup-compatibility/2006" xmlns:r="http://schemas.openxmlformats.org/officeDocument/2006/relationships" xmlns:w="http://schemas.openxmlformats.org/wordprocessingml/2006/main" xmlns:w14="http://schemas.microsoft.com/office/word/2010/wordml" xmlns:w15="http://schemas.microsoft.com/office/word/2012/wordml" xmlns:w16cex="http://schemas.microsoft.com/office/word/2018/wordml/cex" xmlns:w16cid="http://schemas.microsoft.com/office/word/2016/wordml/cid" xmlns:w16="http://schemas.microsoft.com/office/word/2018/wordml" xmlns:w16sdtdh="http://schemas.microsoft.com/office/word/2020/wordml/sdtdatahash" xmlns:w16se="http://schemas.microsoft.com/office/word/2015/wordml/symex" mc:Ignorable="w14 w15 w16se w16cid w16 w16cex w16sdtdh">
+<w:styles xmlns:mc="http://schemas.openxmlformats.org/markup-compatibility/2006" xmlns:r="http://schemas.openxmlformats.org/officeDocument/2006/relationships" xmlns:w="http://schemas.openxmlformats.org/wordprocessingml/2006/main" xmlns:w14="http://schemas.microsoft.com/office/word/2010/wordml" xmlns:w15="http://schemas.microsoft.com/office/word/2012/wordml" xmlns:w16cex="http://schemas.microsoft.com/office/word/2018/wordml/cex" xmlns:w16cid="http://schemas.microsoft.com/office/word/2016/wordml/cid" xmlns:w16="http://schemas.microsoft.com/office/word/2018/wordml" xmlns:w16du="http://schemas.microsoft.com/office/word/2023/wordml/word16du" xmlns:w16sdtdh="http://schemas.microsoft.com/office/word/2020/wordml/sdtdatahash" xmlns:w16se="http://schemas.microsoft.com/office/word/2015/wordml/symex" mc:Ignorable="w14 w15 w16se w16cid w16 w16cex w16sdtdh w16du">
   <w:docDefaults>
     <w:rPrDefault>
       <w:rPr>

</xml_diff>